<commit_message>
mis à jour du projet
</commit_message>
<xml_diff>
--- a/Doc/X-165-P-DB-NoSQL-RodriguesSousaTiago-rapport.docx
+++ b/Doc/X-165-P-DB-NoSQL-RodriguesSousaTiago-rapport.docx
@@ -193,8 +193,10 @@
           <w:bCs w:val="0"/>
           <w:caps w:val="0"/>
           <w:noProof/>
+          <w:kern w:val="2"/>
           <w:sz w:val="22"/>
           <w:szCs w:val="22"/>
+          <w14:ligatures w14:val="standardContextual"/>
         </w:rPr>
       </w:pPr>
       <w:r>
@@ -230,7 +232,7 @@
         </w:rPr>
         <w:fldChar w:fldCharType="separate"/>
       </w:r>
-      <w:hyperlink w:anchor="_Toc160782297" w:history="1">
+      <w:hyperlink w:anchor="_Toc161383590" w:history="1">
         <w:r>
           <w:rPr>
             <w:rStyle w:val="Lienhypertexte"/>
@@ -258,7 +260,7 @@
             <w:noProof/>
             <w:webHidden/>
           </w:rPr>
-          <w:instrText xml:space="preserve"> PAGEREF _Toc160782297 \h </w:instrText>
+          <w:instrText xml:space="preserve"> PAGEREF _Toc161383590 \h </w:instrText>
         </w:r>
         <w:r>
           <w:rPr>
@@ -299,15 +301,16 @@
           <w:rFonts w:eastAsiaTheme="minorEastAsia" w:cstheme="minorBidi"/>
           <w:smallCaps w:val="0"/>
           <w:noProof/>
+          <w:kern w:val="2"/>
           <w:sz w:val="22"/>
           <w:szCs w:val="22"/>
-        </w:rPr>
-      </w:pPr>
-      <w:hyperlink w:anchor="_Toc160782298" w:history="1">
+          <w14:ligatures w14:val="standardContextual"/>
+        </w:rPr>
+      </w:pPr>
+      <w:hyperlink w:anchor="_Toc161383591" w:history="1">
         <w:r>
           <w:rPr>
             <w:rStyle w:val="Lienhypertexte"/>
-            <w:rFonts w:ascii="Microsoft JhengHei" w:eastAsia="Microsoft JhengHei" w:hAnsi="Microsoft JhengHei"/>
             <w:noProof/>
           </w:rPr>
           <w:t>Titre</w:t>
@@ -331,7 +334,7 @@
             <w:noProof/>
             <w:webHidden/>
           </w:rPr>
-          <w:instrText xml:space="preserve"> PAGEREF _Toc160782298 \h </w:instrText>
+          <w:instrText xml:space="preserve"> PAGEREF _Toc161383591 \h </w:instrText>
         </w:r>
         <w:r>
           <w:rPr>
@@ -372,15 +375,16 @@
           <w:rFonts w:eastAsiaTheme="minorEastAsia" w:cstheme="minorBidi"/>
           <w:smallCaps w:val="0"/>
           <w:noProof/>
+          <w:kern w:val="2"/>
           <w:sz w:val="22"/>
           <w:szCs w:val="22"/>
-        </w:rPr>
-      </w:pPr>
-      <w:hyperlink w:anchor="_Toc160782299" w:history="1">
+          <w14:ligatures w14:val="standardContextual"/>
+        </w:rPr>
+      </w:pPr>
+      <w:hyperlink w:anchor="_Toc161383592" w:history="1">
         <w:r>
           <w:rPr>
             <w:rStyle w:val="Lienhypertexte"/>
-            <w:rFonts w:ascii="Microsoft JhengHei" w:eastAsia="Microsoft JhengHei" w:hAnsi="Microsoft JhengHei"/>
             <w:noProof/>
           </w:rPr>
           <w:t>Description</w:t>
@@ -404,7 +408,7 @@
             <w:noProof/>
             <w:webHidden/>
           </w:rPr>
-          <w:instrText xml:space="preserve"> PAGEREF _Toc160782299 \h </w:instrText>
+          <w:instrText xml:space="preserve"> PAGEREF _Toc161383592 \h </w:instrText>
         </w:r>
         <w:r>
           <w:rPr>
@@ -445,15 +449,16 @@
           <w:rFonts w:eastAsiaTheme="minorEastAsia" w:cstheme="minorBidi"/>
           <w:smallCaps w:val="0"/>
           <w:noProof/>
+          <w:kern w:val="2"/>
           <w:sz w:val="22"/>
           <w:szCs w:val="22"/>
-        </w:rPr>
-      </w:pPr>
-      <w:hyperlink w:anchor="_Toc160782300" w:history="1">
+          <w14:ligatures w14:val="standardContextual"/>
+        </w:rPr>
+      </w:pPr>
+      <w:hyperlink w:anchor="_Toc161383593" w:history="1">
         <w:r>
           <w:rPr>
             <w:rStyle w:val="Lienhypertexte"/>
-            <w:rFonts w:ascii="Microsoft JhengHei" w:eastAsia="Microsoft JhengHei" w:hAnsi="Microsoft JhengHei"/>
             <w:noProof/>
           </w:rPr>
           <w:t>Matériel et logiciels à disposition</w:t>
@@ -477,7 +482,7 @@
             <w:noProof/>
             <w:webHidden/>
           </w:rPr>
-          <w:instrText xml:space="preserve"> PAGEREF _Toc160782300 \h </w:instrText>
+          <w:instrText xml:space="preserve"> PAGEREF _Toc161383593 \h </w:instrText>
         </w:r>
         <w:r>
           <w:rPr>
@@ -518,15 +523,16 @@
           <w:rFonts w:eastAsiaTheme="minorEastAsia" w:cstheme="minorBidi"/>
           <w:smallCaps w:val="0"/>
           <w:noProof/>
+          <w:kern w:val="2"/>
           <w:sz w:val="22"/>
           <w:szCs w:val="22"/>
-        </w:rPr>
-      </w:pPr>
-      <w:hyperlink w:anchor="_Toc160782301" w:history="1">
+          <w14:ligatures w14:val="standardContextual"/>
+        </w:rPr>
+      </w:pPr>
+      <w:hyperlink w:anchor="_Toc161383594" w:history="1">
         <w:r>
           <w:rPr>
             <w:rStyle w:val="Lienhypertexte"/>
-            <w:rFonts w:ascii="Microsoft JhengHei" w:eastAsia="Microsoft JhengHei" w:hAnsi="Microsoft JhengHei"/>
             <w:noProof/>
           </w:rPr>
           <w:t>Prérequis</w:t>
@@ -550,7 +556,7 @@
             <w:noProof/>
             <w:webHidden/>
           </w:rPr>
-          <w:instrText xml:space="preserve"> PAGEREF _Toc160782301 \h </w:instrText>
+          <w:instrText xml:space="preserve"> PAGEREF _Toc161383594 \h </w:instrText>
         </w:r>
         <w:r>
           <w:rPr>
@@ -593,11 +599,13 @@
           <w:bCs w:val="0"/>
           <w:caps w:val="0"/>
           <w:noProof/>
+          <w:kern w:val="2"/>
           <w:sz w:val="22"/>
           <w:szCs w:val="22"/>
-        </w:rPr>
-      </w:pPr>
-      <w:hyperlink w:anchor="_Toc160782302" w:history="1">
+          <w14:ligatures w14:val="standardContextual"/>
+        </w:rPr>
+      </w:pPr>
+      <w:hyperlink w:anchor="_Toc161383595" w:history="1">
         <w:r>
           <w:rPr>
             <w:rStyle w:val="Lienhypertexte"/>
@@ -625,7 +633,7 @@
             <w:noProof/>
             <w:webHidden/>
           </w:rPr>
-          <w:instrText xml:space="preserve"> PAGEREF _Toc160782302 \h </w:instrText>
+          <w:instrText xml:space="preserve"> PAGEREF _Toc161383595 \h </w:instrText>
         </w:r>
         <w:r>
           <w:rPr>
@@ -666,15 +674,16 @@
           <w:rFonts w:eastAsiaTheme="minorEastAsia" w:cstheme="minorBidi"/>
           <w:smallCaps w:val="0"/>
           <w:noProof/>
+          <w:kern w:val="2"/>
           <w:sz w:val="22"/>
           <w:szCs w:val="22"/>
-        </w:rPr>
-      </w:pPr>
-      <w:hyperlink w:anchor="_Toc160782303" w:history="1">
+          <w14:ligatures w14:val="standardContextual"/>
+        </w:rPr>
+      </w:pPr>
+      <w:hyperlink w:anchor="_Toc161383596" w:history="1">
         <w:r>
           <w:rPr>
             <w:rStyle w:val="Lienhypertexte"/>
-            <w:rFonts w:ascii="Microsoft JhengHei" w:eastAsia="Microsoft JhengHei" w:hAnsi="Microsoft JhengHei"/>
             <w:noProof/>
           </w:rPr>
           <w:t>Restaurer une archive</w:t>
@@ -698,7 +707,7 @@
             <w:noProof/>
             <w:webHidden/>
           </w:rPr>
-          <w:instrText xml:space="preserve"> PAGEREF _Toc160782303 \h </w:instrText>
+          <w:instrText xml:space="preserve"> PAGEREF _Toc161383596 \h </w:instrText>
         </w:r>
         <w:r>
           <w:rPr>
@@ -739,15 +748,16 @@
           <w:rFonts w:eastAsiaTheme="minorEastAsia" w:cstheme="minorBidi"/>
           <w:smallCaps w:val="0"/>
           <w:noProof/>
+          <w:kern w:val="2"/>
           <w:sz w:val="22"/>
           <w:szCs w:val="22"/>
-        </w:rPr>
-      </w:pPr>
-      <w:hyperlink w:anchor="_Toc160782304" w:history="1">
+          <w14:ligatures w14:val="standardContextual"/>
+        </w:rPr>
+      </w:pPr>
+      <w:hyperlink w:anchor="_Toc161383597" w:history="1">
         <w:r>
           <w:rPr>
             <w:rStyle w:val="Lienhypertexte"/>
-            <w:rFonts w:ascii="Microsoft JhengHei" w:eastAsia="Microsoft JhengHei" w:hAnsi="Microsoft JhengHei"/>
             <w:noProof/>
           </w:rPr>
           <w:t>Faire un backup de la base de données</w:t>
@@ -771,7 +781,7 @@
             <w:noProof/>
             <w:webHidden/>
           </w:rPr>
-          <w:instrText xml:space="preserve"> PAGEREF _Toc160782304 \h </w:instrText>
+          <w:instrText xml:space="preserve"> PAGEREF _Toc161383597 \h </w:instrText>
         </w:r>
         <w:r>
           <w:rPr>
@@ -812,15 +822,16 @@
           <w:rFonts w:eastAsiaTheme="minorEastAsia" w:cstheme="minorBidi"/>
           <w:smallCaps w:val="0"/>
           <w:noProof/>
+          <w:kern w:val="2"/>
           <w:sz w:val="22"/>
           <w:szCs w:val="22"/>
-        </w:rPr>
-      </w:pPr>
-      <w:hyperlink w:anchor="_Toc160782305" w:history="1">
+          <w14:ligatures w14:val="standardContextual"/>
+        </w:rPr>
+      </w:pPr>
+      <w:hyperlink w:anchor="_Toc161383598" w:history="1">
         <w:r>
           <w:rPr>
             <w:rStyle w:val="Lienhypertexte"/>
-            <w:rFonts w:eastAsia="Microsoft JhengHei"/>
             <w:noProof/>
           </w:rPr>
           <w:t>Restaurer le backup de la base de données</w:t>
@@ -844,7 +855,7 @@
             <w:noProof/>
             <w:webHidden/>
           </w:rPr>
-          <w:instrText xml:space="preserve"> PAGEREF _Toc160782305 \h </w:instrText>
+          <w:instrText xml:space="preserve"> PAGEREF _Toc161383598 \h </w:instrText>
         </w:r>
         <w:r>
           <w:rPr>
@@ -885,15 +896,16 @@
           <w:rFonts w:eastAsiaTheme="minorEastAsia" w:cstheme="minorBidi"/>
           <w:smallCaps w:val="0"/>
           <w:noProof/>
+          <w:kern w:val="2"/>
           <w:sz w:val="22"/>
           <w:szCs w:val="22"/>
-        </w:rPr>
-      </w:pPr>
-      <w:hyperlink w:anchor="_Toc160782306" w:history="1">
+          <w14:ligatures w14:val="standardContextual"/>
+        </w:rPr>
+      </w:pPr>
+      <w:hyperlink w:anchor="_Toc161383599" w:history="1">
         <w:r>
           <w:rPr>
             <w:rStyle w:val="Lienhypertexte"/>
-            <w:rFonts w:eastAsia="Microsoft JhengHei"/>
             <w:noProof/>
           </w:rPr>
           <w:t>Index</w:t>
@@ -917,7 +929,7 @@
             <w:noProof/>
             <w:webHidden/>
           </w:rPr>
-          <w:instrText xml:space="preserve"> PAGEREF _Toc160782306 \h </w:instrText>
+          <w:instrText xml:space="preserve"> PAGEREF _Toc161383599 \h </w:instrText>
         </w:r>
         <w:r>
           <w:rPr>
@@ -960,11 +972,13 @@
           <w:bCs w:val="0"/>
           <w:caps w:val="0"/>
           <w:noProof/>
+          <w:kern w:val="2"/>
           <w:sz w:val="22"/>
           <w:szCs w:val="22"/>
-        </w:rPr>
-      </w:pPr>
-      <w:hyperlink w:anchor="_Toc160782307" w:history="1">
+          <w14:ligatures w14:val="standardContextual"/>
+        </w:rPr>
+      </w:pPr>
+      <w:hyperlink w:anchor="_Toc161383600" w:history="1">
         <w:r>
           <w:rPr>
             <w:rStyle w:val="Lienhypertexte"/>
@@ -992,7 +1006,7 @@
             <w:noProof/>
             <w:webHidden/>
           </w:rPr>
-          <w:instrText xml:space="preserve"> PAGEREF _Toc160782307 \h </w:instrText>
+          <w:instrText xml:space="preserve"> PAGEREF _Toc161383600 \h </w:instrText>
         </w:r>
         <w:r>
           <w:rPr>
@@ -1033,15 +1047,16 @@
           <w:rFonts w:eastAsiaTheme="minorEastAsia" w:cstheme="minorBidi"/>
           <w:smallCaps w:val="0"/>
           <w:noProof/>
+          <w:kern w:val="2"/>
           <w:sz w:val="22"/>
           <w:szCs w:val="22"/>
-        </w:rPr>
-      </w:pPr>
-      <w:hyperlink w:anchor="_Toc160782308" w:history="1">
+          <w14:ligatures w14:val="standardContextual"/>
+        </w:rPr>
+      </w:pPr>
+      <w:hyperlink w:anchor="_Toc161383601" w:history="1">
         <w:r>
           <w:rPr>
             <w:rStyle w:val="Lienhypertexte"/>
-            <w:rFonts w:ascii="Microsoft JhengHei" w:eastAsia="Microsoft JhengHei" w:hAnsi="Microsoft JhengHei"/>
             <w:noProof/>
           </w:rPr>
           <w:t>Bilan des fonctionnalités demandées</w:t>
@@ -1065,7 +1080,7 @@
             <w:noProof/>
             <w:webHidden/>
           </w:rPr>
-          <w:instrText xml:space="preserve"> PAGEREF _Toc160782308 \h </w:instrText>
+          <w:instrText xml:space="preserve"> PAGEREF _Toc161383601 \h </w:instrText>
         </w:r>
         <w:r>
           <w:rPr>
@@ -1106,15 +1121,16 @@
           <w:rFonts w:eastAsiaTheme="minorEastAsia" w:cstheme="minorBidi"/>
           <w:smallCaps w:val="0"/>
           <w:noProof/>
+          <w:kern w:val="2"/>
           <w:sz w:val="22"/>
           <w:szCs w:val="22"/>
-        </w:rPr>
-      </w:pPr>
-      <w:hyperlink w:anchor="_Toc160782309" w:history="1">
+          <w14:ligatures w14:val="standardContextual"/>
+        </w:rPr>
+      </w:pPr>
+      <w:hyperlink w:anchor="_Toc161383602" w:history="1">
         <w:r>
           <w:rPr>
             <w:rStyle w:val="Lienhypertexte"/>
-            <w:rFonts w:ascii="Microsoft JhengHei" w:eastAsia="Microsoft JhengHei" w:hAnsi="Microsoft JhengHei"/>
             <w:noProof/>
           </w:rPr>
           <w:t>Bilan personnel</w:t>
@@ -1138,7 +1154,7 @@
             <w:noProof/>
             <w:webHidden/>
           </w:rPr>
-          <w:instrText xml:space="preserve"> PAGEREF _Toc160782309 \h </w:instrText>
+          <w:instrText xml:space="preserve"> PAGEREF _Toc161383602 \h </w:instrText>
         </w:r>
         <w:r>
           <w:rPr>
@@ -1207,7 +1223,7 @@
       </w:pPr>
       <w:bookmarkStart w:id="0" w:name="_Toc532179955"/>
       <w:bookmarkStart w:id="1" w:name="_Toc165969637"/>
-      <w:bookmarkStart w:id="2" w:name="_Toc160782297"/>
+      <w:bookmarkStart w:id="2" w:name="_Toc161383590"/>
       <w:r>
         <w:rPr>
           <w:rFonts w:ascii="Microsoft JhengHei" w:eastAsia="Microsoft JhengHei" w:hAnsi="Microsoft JhengHei"/>
@@ -1223,9 +1239,9 @@
       <w:pPr>
         <w:pStyle w:val="Titre2"/>
       </w:pPr>
-      <w:bookmarkStart w:id="3" w:name="_Toc160782298"/>
-      <w:bookmarkStart w:id="4" w:name="_Toc532179969"/>
-      <w:bookmarkStart w:id="5" w:name="_Toc165969639"/>
+      <w:bookmarkStart w:id="3" w:name="_Toc532179969"/>
+      <w:bookmarkStart w:id="4" w:name="_Toc165969639"/>
+      <w:bookmarkStart w:id="5" w:name="_Toc161383591"/>
       <w:r>
         <w:t>T</w:t>
       </w:r>
@@ -1235,7 +1251,7 @@
       <w:r>
         <w:t>e</w:t>
       </w:r>
-      <w:bookmarkEnd w:id="3"/>
+      <w:bookmarkEnd w:id="5"/>
     </w:p>
     <w:p>
       <w:pPr>
@@ -1254,7 +1270,7 @@
       <w:pPr>
         <w:pStyle w:val="Titre2"/>
       </w:pPr>
-      <w:bookmarkStart w:id="6" w:name="_Toc160782299"/>
+      <w:bookmarkStart w:id="6" w:name="_Toc161383592"/>
       <w:r>
         <w:t>Description</w:t>
       </w:r>
@@ -1433,7 +1449,7 @@
       <w:pPr>
         <w:pStyle w:val="Titre2"/>
       </w:pPr>
-      <w:bookmarkStart w:id="7" w:name="_Toc160782300"/>
+      <w:bookmarkStart w:id="7" w:name="_Toc161383593"/>
       <w:r>
         <w:t>Matériel et logiciels à disposition</w:t>
       </w:r>
@@ -1525,7 +1541,7 @@
       <w:pPr>
         <w:pStyle w:val="Titre2"/>
       </w:pPr>
-      <w:bookmarkStart w:id="8" w:name="_Toc160782301"/>
+      <w:bookmarkStart w:id="8" w:name="_Toc161383594"/>
       <w:r>
         <w:t>Prérequis</w:t>
       </w:r>
@@ -1545,9 +1561,8 @@
       </w:r>
       <w:bookmarkStart w:id="9" w:name="_Toc532179964"/>
       <w:bookmarkStart w:id="10" w:name="_Toc165969648"/>
-      <w:bookmarkStart w:id="11" w:name="_Toc160782302"/>
+      <w:bookmarkEnd w:id="3"/>
       <w:bookmarkEnd w:id="4"/>
-      <w:bookmarkEnd w:id="5"/>
       <w:r>
         <w:rPr>
           <w:rFonts w:ascii="Microsoft JhengHei" w:eastAsia="Microsoft JhengHei" w:hAnsi="Microsoft JhengHei"/>
@@ -1567,6 +1582,7 @@
           <w:rFonts w:ascii="Microsoft JhengHei" w:eastAsia="Microsoft JhengHei" w:hAnsi="Microsoft JhengHei"/>
         </w:rPr>
       </w:pPr>
+      <w:bookmarkStart w:id="11" w:name="_Toc161383595"/>
       <w:r>
         <w:rPr>
           <w:rFonts w:ascii="Microsoft JhengHei" w:eastAsia="Microsoft JhengHei" w:hAnsi="Microsoft JhengHei"/>
@@ -1582,7 +1598,7 @@
       <w:pPr>
         <w:pStyle w:val="Titre2"/>
       </w:pPr>
-      <w:bookmarkStart w:id="12" w:name="_Toc160782303"/>
+      <w:bookmarkStart w:id="12" w:name="_Toc161383596"/>
       <w:r>
         <w:t xml:space="preserve">Restaurer </w:t>
       </w:r>
@@ -2453,9 +2469,9 @@
       <w:pPr>
         <w:pStyle w:val="Titre2"/>
       </w:pPr>
-      <w:bookmarkStart w:id="13" w:name="_Toc160782304"/>
-      <w:bookmarkStart w:id="14" w:name="_Toc532179966"/>
-      <w:bookmarkStart w:id="15" w:name="_Toc165969650"/>
+      <w:bookmarkStart w:id="13" w:name="_Toc532179966"/>
+      <w:bookmarkStart w:id="14" w:name="_Toc165969650"/>
+      <w:bookmarkStart w:id="15" w:name="_Toc161383597"/>
       <w:r>
         <w:lastRenderedPageBreak/>
         <w:t xml:space="preserve">Faire </w:t>
@@ -2466,7 +2482,7 @@
       <w:r>
         <w:t xml:space="preserve"> de la base de données</w:t>
       </w:r>
-      <w:bookmarkEnd w:id="13"/>
+      <w:bookmarkEnd w:id="15"/>
     </w:p>
     <w:p>
       <w:pPr>
@@ -3430,7 +3446,7 @@
       <w:pPr>
         <w:pStyle w:val="Titre2"/>
       </w:pPr>
-      <w:bookmarkStart w:id="16" w:name="_Toc160782305"/>
+      <w:bookmarkStart w:id="16" w:name="_Toc161383598"/>
       <w:r>
         <w:lastRenderedPageBreak/>
         <w:t>Restaure</w:t>
@@ -4244,7 +4260,7 @@
       <w:pPr>
         <w:pStyle w:val="Titre2"/>
       </w:pPr>
-      <w:bookmarkStart w:id="17" w:name="_Toc160782306"/>
+      <w:bookmarkStart w:id="17" w:name="_Toc161383599"/>
       <w:r>
         <w:lastRenderedPageBreak/>
         <w:t>Index</w:t>
@@ -5859,9 +5875,8 @@
         </w:rPr>
       </w:pPr>
       <w:bookmarkStart w:id="18" w:name="_Toc165969653"/>
-      <w:bookmarkStart w:id="19" w:name="_Toc160782307"/>
+      <w:bookmarkEnd w:id="13"/>
       <w:bookmarkEnd w:id="14"/>
-      <w:bookmarkEnd w:id="15"/>
       <w:r>
         <w:rPr>
           <w:rFonts w:ascii="Microsoft JhengHei" w:eastAsia="Microsoft JhengHei" w:hAnsi="Microsoft JhengHei"/>
@@ -5881,6 +5896,7 @@
           <w:rFonts w:ascii="Microsoft JhengHei" w:eastAsia="Microsoft JhengHei" w:hAnsi="Microsoft JhengHei"/>
         </w:rPr>
       </w:pPr>
+      <w:bookmarkStart w:id="19" w:name="_Toc161383600"/>
       <w:r>
         <w:rPr>
           <w:rFonts w:ascii="Microsoft JhengHei" w:eastAsia="Microsoft JhengHei" w:hAnsi="Microsoft JhengHei"/>
@@ -5896,7 +5912,7 @@
         <w:pStyle w:val="Titre2"/>
       </w:pPr>
       <w:bookmarkStart w:id="20" w:name="_Toc165969654"/>
-      <w:bookmarkStart w:id="21" w:name="_Toc160782308"/>
+      <w:bookmarkStart w:id="21" w:name="_Toc161383601"/>
       <w:r>
         <w:t xml:space="preserve">Bilan des </w:t>
       </w:r>
@@ -5962,7 +5978,7 @@
         <w:pStyle w:val="Titre2"/>
       </w:pPr>
       <w:bookmarkStart w:id="22" w:name="_Toc165969656"/>
-      <w:bookmarkStart w:id="23" w:name="_Toc160782309"/>
+      <w:bookmarkStart w:id="23" w:name="_Toc161383602"/>
       <w:r>
         <w:t>Bilan personnel</w:t>
       </w:r>
@@ -6295,7 +6311,7 @@
               <w:noProof/>
               <w:szCs w:val="16"/>
             </w:rPr>
-            <w:t>15.03.2024 07:59:00</w:t>
+            <w:t>15.03.2024 08:27:00</w:t>
           </w:r>
           <w:r>
             <w:rPr>
@@ -6702,7 +6718,7 @@
         <v:path o:extrusionok="f" gradientshapeok="t" o:connecttype="rect"/>
         <o:lock v:ext="edit" aspectratio="t"/>
       </v:shapetype>
-      <v:shape id="_x0000_i1029" type="#_x0000_t75" style="width:14.4pt;height:14.4pt" o:bullet="t">
+      <v:shape id="_x0000_i1033" type="#_x0000_t75" style="width:14.25pt;height:14.25pt" o:bullet="t">
         <v:imagedata r:id="rId1" o:title="BD10263_"/>
       </v:shape>
     </w:pict>
@@ -11889,6 +11905,30 @@
 </file>
 
 <file path=customXml/item1.xml><?xml version="1.0" encoding="utf-8"?>
+<?mso-contentType ?>
+<FormTemplates xmlns="http://schemas.microsoft.com/sharepoint/v3/contenttype/forms">
+  <Display>DocumentLibraryForm</Display>
+  <Edit>DocumentLibraryForm</Edit>
+  <New>DocumentLibraryForm</New>
+</FormTemplates>
+</file>
+
+<file path=customXml/item2.xml><?xml version="1.0" encoding="utf-8"?>
+<b:Sources xmlns:b="http://schemas.openxmlformats.org/officeDocument/2006/bibliography" xmlns="http://schemas.openxmlformats.org/officeDocument/2006/bibliography" SelectedStyle="\APA.XSL" StyleName="APA"/>
+</file>
+
+<file path=customXml/item3.xml><?xml version="1.0" encoding="utf-8"?>
+<p:properties xmlns:p="http://schemas.microsoft.com/office/2006/metadata/properties" xmlns:xsi="http://www.w3.org/2001/XMLSchema-instance" xmlns:pc="http://schemas.microsoft.com/office/infopath/2007/PartnerControls">
+  <documentManagement>
+    <lcf76f155ced4ddcb4097134ff3c332f xmlns="bf2f2df3-a963-4452-b0e7-67dabc627c35">
+      <Terms xmlns="http://schemas.microsoft.com/office/infopath/2007/PartnerControls"/>
+    </lcf76f155ced4ddcb4097134ff3c332f>
+    <TaxCatchAll xmlns="f7d9f5a6-831d-4621-8c77-cbcaf993e406" xsi:nil="true"/>
+  </documentManagement>
+</p:properties>
+</file>
+
+<file path=customXml/item4.xml><?xml version="1.0" encoding="utf-8"?>
 <ct:contentTypeSchema xmlns:ct="http://schemas.microsoft.com/office/2006/metadata/contentType" xmlns:ma="http://schemas.microsoft.com/office/2006/metadata/properties/metaAttributes" ct:_="" ma:_="" ma:contentTypeName="Document" ma:contentTypeID="0x0101001ABD9BFFC9E543439C53A2705AE306EF" ma:contentTypeVersion="14" ma:contentTypeDescription="Crée un document." ma:contentTypeScope="" ma:versionID="41827e22f0a2406195029f3799eac37d">
   <xsd:schema xmlns:xsd="http://www.w3.org/2001/XMLSchema" xmlns:xs="http://www.w3.org/2001/XMLSchema" xmlns:p="http://schemas.microsoft.com/office/2006/metadata/properties" xmlns:ns2="bf2f2df3-a963-4452-b0e7-67dabc627c35" xmlns:ns3="f7d9f5a6-831d-4621-8c77-cbcaf993e406" targetNamespace="http://schemas.microsoft.com/office/2006/metadata/properties" ma:root="true" ma:fieldsID="b5448764cb5439448d1ea8eff3aff90d" ns2:_="" ns3:_="">
     <xsd:import namespace="bf2f2df3-a963-4452-b0e7-67dabc627c35"/>
@@ -12117,31 +12157,34 @@
 </ct:contentTypeSchema>
 </file>
 
-<file path=customXml/item2.xml><?xml version="1.0" encoding="utf-8"?>
-<p:properties xmlns:p="http://schemas.microsoft.com/office/2006/metadata/properties" xmlns:xsi="http://www.w3.org/2001/XMLSchema-instance" xmlns:pc="http://schemas.microsoft.com/office/infopath/2007/PartnerControls">
-  <documentManagement>
-    <lcf76f155ced4ddcb4097134ff3c332f xmlns="bf2f2df3-a963-4452-b0e7-67dabc627c35">
-      <Terms xmlns="http://schemas.microsoft.com/office/infopath/2007/PartnerControls"/>
-    </lcf76f155ced4ddcb4097134ff3c332f>
-    <TaxCatchAll xmlns="f7d9f5a6-831d-4621-8c77-cbcaf993e406" xsi:nil="true"/>
-  </documentManagement>
-</p:properties>
+<file path=customXml/itemProps1.xml><?xml version="1.0" encoding="utf-8"?>
+<ds:datastoreItem xmlns:ds="http://schemas.openxmlformats.org/officeDocument/2006/customXml" ds:itemID="{DF8E7934-3F3A-4F32-A7D4-1B248DBE707D}">
+  <ds:schemaRefs>
+    <ds:schemaRef ds:uri="http://schemas.microsoft.com/sharepoint/v3/contenttype/forms"/>
+  </ds:schemaRefs>
+</ds:datastoreItem>
 </file>
 
-<file path=customXml/item3.xml><?xml version="1.0" encoding="utf-8"?>
-<b:Sources xmlns:b="http://schemas.openxmlformats.org/officeDocument/2006/bibliography" xmlns="http://schemas.openxmlformats.org/officeDocument/2006/bibliography" SelectedStyle="\APA.XSL" StyleName="APA"/>
+<file path=customXml/itemProps2.xml><?xml version="1.0" encoding="utf-8"?>
+<ds:datastoreItem xmlns:ds="http://schemas.openxmlformats.org/officeDocument/2006/customXml" ds:itemID="{C8C35155-3E6A-4058-B6E4-303717845E3B}">
+  <ds:schemaRefs>
+    <ds:schemaRef ds:uri="http://schemas.openxmlformats.org/officeDocument/2006/bibliography"/>
+  </ds:schemaRefs>
+</ds:datastoreItem>
 </file>
 
-<file path=customXml/item4.xml><?xml version="1.0" encoding="utf-8"?>
-<?mso-contentType ?>
-<FormTemplates xmlns="http://schemas.microsoft.com/sharepoint/v3/contenttype/forms">
-  <Display>DocumentLibraryForm</Display>
-  <Edit>DocumentLibraryForm</Edit>
-  <New>DocumentLibraryForm</New>
-</FormTemplates>
+<file path=customXml/itemProps3.xml><?xml version="1.0" encoding="utf-8"?>
+<ds:datastoreItem xmlns:ds="http://schemas.openxmlformats.org/officeDocument/2006/customXml" ds:itemID="{4181FC95-92B5-446F-AE57-E4A44C8C450C}">
+  <ds:schemaRefs>
+    <ds:schemaRef ds:uri="http://schemas.microsoft.com/office/2006/metadata/properties"/>
+    <ds:schemaRef ds:uri="http://schemas.microsoft.com/office/infopath/2007/PartnerControls"/>
+    <ds:schemaRef ds:uri="bf2f2df3-a963-4452-b0e7-67dabc627c35"/>
+    <ds:schemaRef ds:uri="f7d9f5a6-831d-4621-8c77-cbcaf993e406"/>
+  </ds:schemaRefs>
+</ds:datastoreItem>
 </file>
 
-<file path=customXml/itemProps1.xml><?xml version="1.0" encoding="utf-8"?>
+<file path=customXml/itemProps4.xml><?xml version="1.0" encoding="utf-8"?>
 <ds:datastoreItem xmlns:ds="http://schemas.openxmlformats.org/officeDocument/2006/customXml" ds:itemID="{81FE595B-3A92-4484-A585-A4037F0DA599}">
   <ds:schemaRefs>
     <ds:schemaRef ds:uri="http://schemas.microsoft.com/office/2006/metadata/contentType"/>
@@ -12158,31 +12201,4 @@
     <ds:schemaRef ds:uri="http://schemas.microsoft.com/internal/obd"/>
   </ds:schemaRefs>
 </ds:datastoreItem>
-</file>
-
-<file path=customXml/itemProps2.xml><?xml version="1.0" encoding="utf-8"?>
-<ds:datastoreItem xmlns:ds="http://schemas.openxmlformats.org/officeDocument/2006/customXml" ds:itemID="{4181FC95-92B5-446F-AE57-E4A44C8C450C}">
-  <ds:schemaRefs>
-    <ds:schemaRef ds:uri="http://schemas.microsoft.com/office/2006/metadata/properties"/>
-    <ds:schemaRef ds:uri="http://schemas.microsoft.com/office/infopath/2007/PartnerControls"/>
-    <ds:schemaRef ds:uri="bf2f2df3-a963-4452-b0e7-67dabc627c35"/>
-    <ds:schemaRef ds:uri="f7d9f5a6-831d-4621-8c77-cbcaf993e406"/>
-  </ds:schemaRefs>
-</ds:datastoreItem>
-</file>
-
-<file path=customXml/itemProps3.xml><?xml version="1.0" encoding="utf-8"?>
-<ds:datastoreItem xmlns:ds="http://schemas.openxmlformats.org/officeDocument/2006/customXml" ds:itemID="{C8C35155-3E6A-4058-B6E4-303717845E3B}">
-  <ds:schemaRefs>
-    <ds:schemaRef ds:uri="http://schemas.openxmlformats.org/officeDocument/2006/bibliography"/>
-  </ds:schemaRefs>
-</ds:datastoreItem>
-</file>
-
-<file path=customXml/itemProps4.xml><?xml version="1.0" encoding="utf-8"?>
-<ds:datastoreItem xmlns:ds="http://schemas.openxmlformats.org/officeDocument/2006/customXml" ds:itemID="{DF8E7934-3F3A-4F32-A7D4-1B248DBE707D}">
-  <ds:schemaRefs>
-    <ds:schemaRef ds:uri="http://schemas.microsoft.com/sharepoint/v3/contenttype/forms"/>
-  </ds:schemaRefs>
-</ds:datastoreItem>
 </file>
</xml_diff>